<commit_message>
edited technical report a bit
</commit_message>
<xml_diff>
--- a/Project/TechnicalReportDraft423.docx
+++ b/Project/TechnicalReportDraft423.docx
@@ -910,7 +910,7 @@
           <v:rect id="rectole0000000000" o:spid="_x0000_i1025" style="width:464.7pt;height:175pt" o:ole="" o:preferrelative="t" stroked="f">
             <v:imagedata r:id="rId4" o:title=""/>
           </v:rect>
-          <o:OLEObject Type="Embed" ProgID="StaticMetafile" ShapeID="rectole0000000000" DrawAspect="Content" ObjectID="_1649191279" r:id="rId5"/>
+          <o:OLEObject Type="Embed" ProgID="StaticMetafile" ShapeID="rectole0000000000" DrawAspect="Content" ObjectID="_1649192400" r:id="rId5"/>
         </w:object>
       </w:r>
       <w:r>
@@ -1096,7 +1096,7 @@
           <v:rect id="rectole0000000001" o:spid="_x0000_i1026" style="width:300.75pt;height:186.1pt" o:ole="" o:preferrelative="t" stroked="f">
             <v:imagedata r:id="rId6" o:title=""/>
           </v:rect>
-          <o:OLEObject Type="Embed" ProgID="StaticMetafile" ShapeID="rectole0000000001" DrawAspect="Content" ObjectID="_1649191280" r:id="rId7"/>
+          <o:OLEObject Type="Embed" ProgID="StaticMetafile" ShapeID="rectole0000000001" DrawAspect="Content" ObjectID="_1649192401" r:id="rId7"/>
         </w:object>
       </w:r>
     </w:p>
@@ -1389,7 +1389,7 @@
           <v:rect id="rectole0000000002" o:spid="_x0000_i1027" style="width:493.5pt;height:176.7pt" o:ole="" o:preferrelative="t" stroked="f">
             <v:imagedata r:id="rId8" o:title=""/>
           </v:rect>
-          <o:OLEObject Type="Embed" ProgID="StaticMetafile" ShapeID="rectole0000000002" DrawAspect="Content" ObjectID="_1649191281" r:id="rId9"/>
+          <o:OLEObject Type="Embed" ProgID="StaticMetafile" ShapeID="rectole0000000002" DrawAspect="Content" ObjectID="_1649192402" r:id="rId9"/>
         </w:object>
       </w:r>
     </w:p>
@@ -1578,7 +1578,7 @@
           <v:rect id="rectole0000000003" o:spid="_x0000_i1028" style="width:448.6pt;height:260.3pt" o:ole="" o:preferrelative="t" stroked="f">
             <v:imagedata r:id="rId10" o:title=""/>
           </v:rect>
-          <o:OLEObject Type="Embed" ProgID="StaticMetafile" ShapeID="rectole0000000003" DrawAspect="Content" ObjectID="_1649191282" r:id="rId11"/>
+          <o:OLEObject Type="Embed" ProgID="StaticMetafile" ShapeID="rectole0000000003" DrawAspect="Content" ObjectID="_1649192403" r:id="rId11"/>
         </w:object>
       </w:r>
     </w:p>
@@ -2202,7 +2202,56 @@
           <w:rFonts w:ascii="Times New Roman" w:eastAsia="Times New Roman" w:hAnsi="Times New Roman" w:cs="Times New Roman"/>
           <w:sz w:val="24"/>
         </w:rPr>
-        <w:t xml:space="preserve">Because of the bimodality of features in the grey “Transition” region, the model output increases for Domain B because of the bimodality present before complete transition. This corresponds to a decrease in our likelihood function. As the transition nears completion into Domain B, the signal of that domain from our </w:t>
+        <w:t>In the grey</w:t>
+      </w:r>
+      <w:r>
+        <w:rPr>
+          <w:rFonts w:ascii="Times New Roman" w:eastAsia="Times New Roman" w:hAnsi="Times New Roman" w:cs="Times New Roman"/>
+          <w:sz w:val="24"/>
+        </w:rPr>
+        <w:t xml:space="preserve"> “Transition” region, </w:t>
+      </w:r>
+      <w:r>
+        <w:rPr>
+          <w:rFonts w:ascii="Times New Roman" w:eastAsia="Times New Roman" w:hAnsi="Times New Roman" w:cs="Times New Roman"/>
+          <w:sz w:val="24"/>
+        </w:rPr>
+        <w:t xml:space="preserve">the </w:t>
+      </w:r>
+      <w:r>
+        <w:rPr>
+          <w:rFonts w:ascii="Times New Roman" w:eastAsia="Times New Roman" w:hAnsi="Times New Roman" w:cs="Times New Roman"/>
+          <w:sz w:val="24"/>
+        </w:rPr>
+        <w:t xml:space="preserve">model output </w:t>
+      </w:r>
+      <w:r>
+        <w:rPr>
+          <w:rFonts w:ascii="Times New Roman" w:eastAsia="Times New Roman" w:hAnsi="Times New Roman" w:cs="Times New Roman"/>
+          <w:sz w:val="24"/>
+        </w:rPr>
+        <w:t xml:space="preserve">for Domain B </w:t>
+      </w:r>
+      <w:r>
+        <w:rPr>
+          <w:rFonts w:ascii="Times New Roman" w:eastAsia="Times New Roman" w:hAnsi="Times New Roman" w:cs="Times New Roman"/>
+          <w:sz w:val="24"/>
+        </w:rPr>
+        <w:t>increases because of the bimodality present befor</w:t>
+      </w:r>
+      <w:r>
+        <w:rPr>
+          <w:rFonts w:ascii="Times New Roman" w:eastAsia="Times New Roman" w:hAnsi="Times New Roman" w:cs="Times New Roman"/>
+          <w:sz w:val="24"/>
+        </w:rPr>
+        <w:t>e complete transition</w:t>
+      </w:r>
+      <w:r>
+        <w:rPr>
+          <w:rFonts w:ascii="Times New Roman" w:eastAsia="Times New Roman" w:hAnsi="Times New Roman" w:cs="Times New Roman"/>
+          <w:sz w:val="24"/>
+        </w:rPr>
+        <w:t xml:space="preserve">. This corresponds to a decrease in our likelihood function. As the transition nears completion into Domain B, the signal of that domain from our </w:t>
       </w:r>
       <w:proofErr w:type="spellStart"/>
       <w:r>
@@ -2243,24 +2292,31 @@
           <w:rFonts w:ascii="Times New Roman" w:eastAsia="Times New Roman" w:hAnsi="Times New Roman" w:cs="Times New Roman"/>
           <w:sz w:val="24"/>
         </w:rPr>
+        <w:t xml:space="preserve">By applying a threshold to likelihood, we can make decisions about when a transition is imminent. Because of the analysis by the </w:t>
+      </w:r>
+      <w:proofErr w:type="spellStart"/>
+      <w:r>
+        <w:rPr>
+          <w:rFonts w:ascii="Times New Roman" w:eastAsia="Times New Roman" w:hAnsi="Times New Roman" w:cs="Times New Roman"/>
+          <w:sz w:val="24"/>
+        </w:rPr>
+        <w:t>wtCNN</w:t>
+      </w:r>
+      <w:proofErr w:type="spellEnd"/>
+      <w:r>
+        <w:rPr>
+          <w:rFonts w:ascii="Times New Roman" w:eastAsia="Times New Roman" w:hAnsi="Times New Roman" w:cs="Times New Roman"/>
+          <w:sz w:val="24"/>
+        </w:rPr>
+        <w:t xml:space="preserve">, the threshold is crossed before complete </w:t>
+      </w:r>
+      <w:r>
+        <w:rPr>
+          <w:rFonts w:ascii="Times New Roman" w:eastAsia="Times New Roman" w:hAnsi="Times New Roman" w:cs="Times New Roman"/>
+          <w:sz w:val="24"/>
+        </w:rPr>
         <w:lastRenderedPageBreak/>
-        <w:t xml:space="preserve">By applying a threshold to likelihood, we can make decisions about when a transition is imminent. Because of the analysis by the </w:t>
-      </w:r>
-      <w:proofErr w:type="spellStart"/>
-      <w:r>
-        <w:rPr>
-          <w:rFonts w:ascii="Times New Roman" w:eastAsia="Times New Roman" w:hAnsi="Times New Roman" w:cs="Times New Roman"/>
-          <w:sz w:val="24"/>
-        </w:rPr>
-        <w:t>wtCNN</w:t>
-      </w:r>
-      <w:proofErr w:type="spellEnd"/>
-      <w:r>
-        <w:rPr>
-          <w:rFonts w:ascii="Times New Roman" w:eastAsia="Times New Roman" w:hAnsi="Times New Roman" w:cs="Times New Roman"/>
-          <w:sz w:val="24"/>
-        </w:rPr>
-        <w:t>, the threshold is crossed before complete transition into Domain B. In real world application, this can provide crucial time for reversal of the transition through human intervention.</w:t>
+        <w:t>transition into Domain B. In real world application, this can provide crucial time for reversal of the transition through human intervention.</w:t>
       </w:r>
     </w:p>
     <w:p>
@@ -2532,10 +2588,11 @@
       <w:r>
         <w:rPr>
           <w:rFonts w:ascii="Times New Roman" w:eastAsia="Times New Roman" w:hAnsi="Times New Roman" w:cs="Times New Roman"/>
+          <w:noProof/>
           <w:sz w:val="24"/>
         </w:rPr>
         <w:drawing>
-          <wp:anchor distT="0" distB="0" distL="114300" distR="114300" simplePos="0" relativeHeight="251661312" behindDoc="1" locked="0" layoutInCell="1" allowOverlap="1" wp14:anchorId="2B7638CA" wp14:editId="716D5E0B">
+          <wp:anchor distT="0" distB="0" distL="114300" distR="114300" simplePos="0" relativeHeight="251660800" behindDoc="1" locked="0" layoutInCell="1" allowOverlap="1" wp14:anchorId="2B7638CA" wp14:editId="716D5E0B">
             <wp:simplePos x="0" y="0"/>
             <wp:positionH relativeFrom="column">
               <wp:posOffset>-1079500</wp:posOffset>
@@ -2609,7 +2666,7 @@
         <mc:AlternateContent>
           <mc:Choice Requires="wps">
             <w:drawing>
-              <wp:anchor distT="45720" distB="45720" distL="114300" distR="114300" simplePos="0" relativeHeight="251658240" behindDoc="0" locked="0" layoutInCell="1" allowOverlap="1" wp14:anchorId="70322246" wp14:editId="65BCF932">
+              <wp:anchor distT="45720" distB="45720" distL="114300" distR="114300" simplePos="0" relativeHeight="251654656" behindDoc="0" locked="0" layoutInCell="1" allowOverlap="1" wp14:anchorId="70322246" wp14:editId="65BCF932">
                 <wp:simplePos x="0" y="0"/>
                 <wp:positionH relativeFrom="margin">
                   <wp:posOffset>19050</wp:posOffset>
@@ -2714,7 +2771,7 @@
                 <v:stroke joinstyle="miter"/>
                 <v:path gradientshapeok="t" o:connecttype="rect"/>
               </v:shapetype>
-              <v:shape id="Text Box 8" o:spid="_x0000_s1026" type="#_x0000_t202" style="position:absolute;margin-left:1.5pt;margin-top:376.55pt;width:99.5pt;height:39.95pt;z-index:251658240;visibility:visible;mso-wrap-style:square;mso-width-percent:0;mso-height-percent:0;mso-wrap-distance-left:9pt;mso-wrap-distance-top:3.6pt;mso-wrap-distance-right:9pt;mso-wrap-distance-bottom:3.6pt;mso-position-horizontal:absolute;mso-position-horizontal-relative:margin;mso-position-vertical:absolute;mso-position-vertical-relative:margin;mso-width-percent:0;mso-height-percent:0;mso-width-relative:margin;mso-height-relative:margin;v-text-anchor:top" o:gfxdata="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" fillcolor="white [3201]" strokecolor="#ed7d31 [3205]" strokeweight="2.5pt">
+              <v:shape id="Text Box 8" o:spid="_x0000_s1026" type="#_x0000_t202" style="position:absolute;margin-left:1.5pt;margin-top:376.55pt;width:99.5pt;height:39.95pt;z-index:251654656;visibility:visible;mso-wrap-style:square;mso-width-percent:0;mso-height-percent:0;mso-wrap-distance-left:9pt;mso-wrap-distance-top:3.6pt;mso-wrap-distance-right:9pt;mso-wrap-distance-bottom:3.6pt;mso-position-horizontal:absolute;mso-position-horizontal-relative:margin;mso-position-vertical:absolute;mso-position-vertical-relative:margin;mso-width-percent:0;mso-height-percent:0;mso-width-relative:margin;mso-height-relative:margin;v-text-anchor:top" o:gfxdata="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" fillcolor="white [3201]" strokecolor="#ed7d31 [3205]" strokeweight="2.5pt">
                 <v:shadow color="#868686"/>
                 <v:textbox>
                   <w:txbxContent>
@@ -2753,7 +2810,7 @@
         <mc:AlternateContent>
           <mc:Choice Requires="wps">
             <w:drawing>
-              <wp:anchor distT="0" distB="0" distL="114300" distR="114300" simplePos="0" relativeHeight="251658240" behindDoc="0" locked="0" layoutInCell="1" allowOverlap="1" wp14:anchorId="4E59BF34" wp14:editId="0A570E93">
+              <wp:anchor distT="0" distB="0" distL="114300" distR="114300" simplePos="0" relativeHeight="251655680" behindDoc="0" locked="0" layoutInCell="1" allowOverlap="1" wp14:anchorId="4E59BF34" wp14:editId="0A570E93">
                 <wp:simplePos x="0" y="0"/>
                 <wp:positionH relativeFrom="margin">
                   <wp:posOffset>1295400</wp:posOffset>
@@ -2888,7 +2945,7 @@
         <mc:AlternateContent>
           <mc:Choice Requires="wps">
             <w:drawing>
-              <wp:anchor distT="45720" distB="45720" distL="114300" distR="114300" simplePos="0" relativeHeight="251658240" behindDoc="0" locked="0" layoutInCell="1" allowOverlap="1" wp14:anchorId="64091DC2" wp14:editId="775A6DFE">
+              <wp:anchor distT="45720" distB="45720" distL="114300" distR="114300" simplePos="0" relativeHeight="251656704" behindDoc="0" locked="0" layoutInCell="1" allowOverlap="1" wp14:anchorId="64091DC2" wp14:editId="775A6DFE">
                 <wp:simplePos x="0" y="0"/>
                 <wp:positionH relativeFrom="column">
                   <wp:posOffset>4402455</wp:posOffset>
@@ -2998,7 +3055,7 @@
           </mc:Choice>
           <mc:Fallback>
             <w:pict>
-              <v:shape w14:anchorId="64091DC2" id="Text Box 6" o:spid="_x0000_s1027" type="#_x0000_t202" style="position:absolute;margin-left:346.65pt;margin-top:68.25pt;width:119.45pt;height:41.95pt;z-index:251658240;visibility:visible;mso-wrap-style:square;mso-width-percent:0;mso-height-percent:0;mso-wrap-distance-left:9pt;mso-wrap-distance-top:3.6pt;mso-wrap-distance-right:9pt;mso-wrap-distance-bottom:3.6pt;mso-position-horizontal:absolute;mso-position-horizontal-relative:text;mso-position-vertical:absolute;mso-position-vertical-relative:text;mso-width-percent:0;mso-height-percent:0;mso-width-relative:margin;mso-height-relative:margin;v-text-anchor:top" o:gfxdata="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" fillcolor="white [3201]" strokecolor="#ed7d31 [3205]" strokeweight="2.5pt">
+              <v:shape w14:anchorId="64091DC2" id="Text Box 6" o:spid="_x0000_s1027" type="#_x0000_t202" style="position:absolute;margin-left:346.65pt;margin-top:68.25pt;width:119.45pt;height:41.95pt;z-index:251656704;visibility:visible;mso-wrap-style:square;mso-width-percent:0;mso-height-percent:0;mso-wrap-distance-left:9pt;mso-wrap-distance-top:3.6pt;mso-wrap-distance-right:9pt;mso-wrap-distance-bottom:3.6pt;mso-position-horizontal:absolute;mso-position-horizontal-relative:text;mso-position-vertical:absolute;mso-position-vertical-relative:text;mso-width-percent:0;mso-height-percent:0;mso-width-relative:margin;mso-height-relative:margin;v-text-anchor:top" o:gfxdata="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" fillcolor="white [3201]" strokecolor="#ed7d31 [3205]" strokeweight="2.5pt">
                 <v:shadow color="#868686"/>
                 <v:textbox>
                   <w:txbxContent>
@@ -3055,7 +3112,7 @@
         <mc:AlternateContent>
           <mc:Choice Requires="wps">
             <w:drawing>
-              <wp:anchor distT="45720" distB="45720" distL="114300" distR="114300" simplePos="0" relativeHeight="251658240" behindDoc="1" locked="0" layoutInCell="1" allowOverlap="1" wp14:anchorId="4CC77C95" wp14:editId="63697293">
+              <wp:anchor distT="45720" distB="45720" distL="114300" distR="114300" simplePos="0" relativeHeight="251657728" behindDoc="1" locked="0" layoutInCell="1" allowOverlap="1" wp14:anchorId="4CC77C95" wp14:editId="63697293">
                 <wp:simplePos x="0" y="0"/>
                 <wp:positionH relativeFrom="column">
                   <wp:posOffset>4710430</wp:posOffset>
@@ -3156,7 +3213,7 @@
           </mc:Choice>
           <mc:Fallback>
             <w:pict>
-              <v:shape w14:anchorId="4CC77C95" id="Text Box 5" o:spid="_x0000_s1028" type="#_x0000_t202" style="position:absolute;margin-left:370.9pt;margin-top:10.05pt;width:78.95pt;height:26.95pt;z-index:-251658240;visibility:visible;mso-wrap-style:square;mso-width-percent:0;mso-height-percent:0;mso-wrap-distance-left:9pt;mso-wrap-distance-top:3.6pt;mso-wrap-distance-right:9pt;mso-wrap-distance-bottom:3.6pt;mso-position-horizontal:absolute;mso-position-horizontal-relative:text;mso-position-vertical:absolute;mso-position-vertical-relative:text;mso-width-percent:0;mso-height-percent:0;mso-width-relative:margin;mso-height-relative:margin;v-text-anchor:top" o:gfxdata="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" fillcolor="white [3201]" strokecolor="#ed7d31 [3205]" strokeweight="2.5pt">
+              <v:shape w14:anchorId="4CC77C95" id="Text Box 5" o:spid="_x0000_s1028" type="#_x0000_t202" style="position:absolute;margin-left:370.9pt;margin-top:10.05pt;width:78.95pt;height:26.95pt;z-index:-251658752;visibility:visible;mso-wrap-style:square;mso-width-percent:0;mso-height-percent:0;mso-wrap-distance-left:9pt;mso-wrap-distance-top:3.6pt;mso-wrap-distance-right:9pt;mso-wrap-distance-bottom:3.6pt;mso-position-horizontal:absolute;mso-position-horizontal-relative:text;mso-position-vertical:absolute;mso-position-vertical-relative:text;mso-width-percent:0;mso-height-percent:0;mso-width-relative:margin;mso-height-relative:margin;v-text-anchor:top" o:gfxdata="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" fillcolor="white [3201]" strokecolor="#ed7d31 [3205]" strokeweight="2.5pt">
                 <v:shadow color="#868686"/>
                 <v:textbox>
                   <w:txbxContent>
@@ -3203,7 +3260,7 @@
         <mc:AlternateContent>
           <mc:Choice Requires="wps">
             <w:drawing>
-              <wp:anchor distT="0" distB="0" distL="114300" distR="114300" simplePos="0" relativeHeight="251658240" behindDoc="1" locked="0" layoutInCell="1" allowOverlap="1" wp14:anchorId="1C03498E" wp14:editId="10E145C0">
+              <wp:anchor distT="0" distB="0" distL="114300" distR="114300" simplePos="0" relativeHeight="251658752" behindDoc="1" locked="0" layoutInCell="1" allowOverlap="1" wp14:anchorId="1C03498E" wp14:editId="10E145C0">
                 <wp:simplePos x="0" y="0"/>
                 <wp:positionH relativeFrom="margin">
                   <wp:posOffset>2933700</wp:posOffset>
@@ -3300,7 +3357,7 @@
         <mc:AlternateContent>
           <mc:Choice Requires="wps">
             <w:drawing>
-              <wp:anchor distT="0" distB="0" distL="114300" distR="114300" simplePos="0" relativeHeight="251660288" behindDoc="0" locked="0" layoutInCell="1" allowOverlap="1" wp14:anchorId="452995DE" wp14:editId="4560009E">
+              <wp:anchor distT="0" distB="0" distL="114300" distR="114300" simplePos="0" relativeHeight="251659776" behindDoc="0" locked="0" layoutInCell="1" allowOverlap="1" wp14:anchorId="452995DE" wp14:editId="4560009E">
                 <wp:simplePos x="0" y="0"/>
                 <wp:positionH relativeFrom="margin">
                   <wp:posOffset>3590925</wp:posOffset>
@@ -4513,7 +4570,7 @@
           <w:rFonts w:ascii="Times New Roman" w:eastAsia="Times New Roman" w:hAnsi="Times New Roman" w:cs="Times New Roman"/>
           <w:sz w:val="24"/>
         </w:rPr>
-        <w:t xml:space="preserve"> is the proportion of samples with an actual label of FALSE that were incorrectly </w:t>
+        <w:t xml:space="preserve"> is the proportion of samples with an actual label of FALSE that were incorrectly labelled as TRUE. This would mean incorrectly claiming regime shift (Model 1) or incorrectly </w:t>
       </w:r>
       <w:r>
         <w:rPr>
@@ -4521,7 +4578,7 @@
           <w:sz w:val="24"/>
         </w:rPr>
         <w:lastRenderedPageBreak/>
-        <w:t xml:space="preserve">labelled as TRUE. This would mean incorrectly claiming regime shift (Model 1) or incorrectly claiming a phytoplankton-dominant domain (Model 2). </w:t>
+        <w:t xml:space="preserve">claiming a phytoplankton-dominant domain (Model 2). </w:t>
       </w:r>
       <w:r>
         <w:rPr>
@@ -4901,6 +4958,7 @@
           <w:rFonts w:ascii="Times New Roman" w:eastAsia="Times New Roman" w:hAnsi="Times New Roman" w:cs="Times New Roman"/>
           <w:sz w:val="24"/>
         </w:rPr>
+        <w:lastRenderedPageBreak/>
         <w:t xml:space="preserve">environmental data is useful and should be public but people's data should be handled with more care </w:t>
       </w:r>
     </w:p>
@@ -5231,6 +5289,7 @@
     <w:lsdException w:name="HTML Sample" w:semiHidden="1" w:unhideWhenUsed="1"/>
     <w:lsdException w:name="HTML Typewriter" w:semiHidden="1" w:unhideWhenUsed="1"/>
     <w:lsdException w:name="HTML Variable" w:semiHidden="1" w:unhideWhenUsed="1"/>
+    <w:lsdException w:name="Normal Table" w:semiHidden="1" w:unhideWhenUsed="1"/>
     <w:lsdException w:name="annotation subject" w:semiHidden="1" w:unhideWhenUsed="1"/>
     <w:lsdException w:name="No List" w:semiHidden="1" w:unhideWhenUsed="1"/>
     <w:lsdException w:name="Outline List 1" w:semiHidden="1" w:unhideWhenUsed="1"/>
@@ -5277,8 +5336,10 @@
     <w:lsdException w:name="Table Subtle 2" w:semiHidden="1" w:unhideWhenUsed="1"/>
     <w:lsdException w:name="Table Web 1" w:semiHidden="1" w:unhideWhenUsed="1"/>
     <w:lsdException w:name="Table Web 2" w:semiHidden="1" w:unhideWhenUsed="1"/>
+    <w:lsdException w:name="Table Web 3" w:semiHidden="1" w:unhideWhenUsed="1"/>
     <w:lsdException w:name="Balloon Text" w:semiHidden="1" w:unhideWhenUsed="1"/>
     <w:lsdException w:name="Table Grid" w:uiPriority="39"/>
+    <w:lsdException w:name="Table Theme" w:semiHidden="1" w:unhideWhenUsed="1"/>
     <w:lsdException w:name="Placeholder Text" w:semiHidden="1"/>
     <w:lsdException w:name="No Spacing" w:uiPriority="1" w:qFormat="1"/>
     <w:lsdException w:name="Light Shading" w:uiPriority="60"/>

</xml_diff>